<commit_message>
Added github repo url to document
</commit_message>
<xml_diff>
--- a/MySQL-Week1_Coding-Assignment.docx
+++ b/MySQL-Week1_Coding-Assignment.docx
@@ -88,7 +88,15 @@
               <w:cnfStyle w:val="100000000000" w:firstRow="1" w:lastRow="0" w:firstColumn="0" w:lastColumn="0" w:oddVBand="0" w:evenVBand="0" w:oddHBand="0" w:evenHBand="0" w:firstRowFirstColumn="0" w:firstRowLastColumn="0" w:lastRowFirstColumn="0" w:lastRowLastColumn="0"/>
             </w:pPr>
             <w:r>
-              <w:t>% of Grade</w:t>
+              <w:t xml:space="preserve">% </w:t>
+            </w:r>
+            <w:proofErr w:type="gramStart"/>
+            <w:r>
+              <w:t>of</w:t>
+            </w:r>
+            <w:proofErr w:type="gramEnd"/>
+            <w:r>
+              <w:t xml:space="preserve"> Grade</w:t>
             </w:r>
           </w:p>
         </w:tc>
@@ -333,7 +341,21 @@
         <w:rPr>
           <w:szCs w:val="24"/>
         </w:rPr>
-        <w:t xml:space="preserve"> and paste them in this document where instructed below.</w:t>
+        <w:t xml:space="preserve"> and paste them in this document </w:t>
+      </w:r>
+      <w:proofErr w:type="gramStart"/>
+      <w:r>
+        <w:rPr>
+          <w:szCs w:val="24"/>
+        </w:rPr>
+        <w:t>where</w:t>
+      </w:r>
+      <w:proofErr w:type="gramEnd"/>
+      <w:r>
+        <w:rPr>
+          <w:szCs w:val="24"/>
+        </w:rPr>
+        <w:t xml:space="preserve"> instructed below.</w:t>
       </w:r>
       <w:r>
         <w:rPr>
@@ -363,13 +385,41 @@
         <w:rPr>
           <w:szCs w:val="24"/>
         </w:rPr>
-        <w:t xml:space="preserve">Additionally, push an .sql file with all your queries to the same repository. </w:t>
-      </w:r>
-      <w:r>
-        <w:rPr>
-          <w:szCs w:val="24"/>
-        </w:rPr>
-        <w:t>Add the URL for this week’s repository to this document where instructed and s</w:t>
+        <w:t>Additionally, push an .</w:t>
+      </w:r>
+      <w:proofErr w:type="spellStart"/>
+      <w:r>
+        <w:rPr>
+          <w:szCs w:val="24"/>
+        </w:rPr>
+        <w:t>sql</w:t>
+      </w:r>
+      <w:proofErr w:type="spellEnd"/>
+      <w:r>
+        <w:rPr>
+          <w:szCs w:val="24"/>
+        </w:rPr>
+        <w:t xml:space="preserve"> file with all your queries to the same repository. </w:t>
+      </w:r>
+      <w:r>
+        <w:rPr>
+          <w:szCs w:val="24"/>
+        </w:rPr>
+        <w:t xml:space="preserve">Add the URL for this week’s repository to this document </w:t>
+      </w:r>
+      <w:proofErr w:type="gramStart"/>
+      <w:r>
+        <w:rPr>
+          <w:szCs w:val="24"/>
+        </w:rPr>
+        <w:t>where</w:t>
+      </w:r>
+      <w:proofErr w:type="gramEnd"/>
+      <w:r>
+        <w:rPr>
+          <w:szCs w:val="24"/>
+        </w:rPr>
+        <w:t xml:space="preserve"> instructed and s</w:t>
       </w:r>
       <w:r>
         <w:rPr>
@@ -410,7 +460,21 @@
         <w:rPr>
           <w:szCs w:val="24"/>
         </w:rPr>
-        <w:t>Using the employees database you installed, write SQL queries that do the following (the SQL queries you write are what you will turn in for your homework):</w:t>
+        <w:t xml:space="preserve">Using the </w:t>
+      </w:r>
+      <w:proofErr w:type="gramStart"/>
+      <w:r>
+        <w:rPr>
+          <w:szCs w:val="24"/>
+        </w:rPr>
+        <w:t>employees</w:t>
+      </w:r>
+      <w:proofErr w:type="gramEnd"/>
+      <w:r>
+        <w:rPr>
+          <w:szCs w:val="24"/>
+        </w:rPr>
+        <w:t xml:space="preserve"> database you installed, write SQL queries that do the following (the SQL queries you write are what you will turn in for your homework):</w:t>
       </w:r>
     </w:p>
     <w:p>
@@ -469,20 +533,62 @@
         <w:rPr>
           <w:szCs w:val="24"/>
         </w:rPr>
-        <w:t>4. Insert 3 new employees into the employees table. There emp_no should be 100, 101, and 102. You can choose the rest of the data.</w:t>
-      </w:r>
-    </w:p>
-    <w:p>
-      <w:pPr>
-        <w:rPr>
-          <w:szCs w:val="24"/>
-        </w:rPr>
-      </w:pPr>
-      <w:r>
-        <w:rPr>
-          <w:szCs w:val="24"/>
-        </w:rPr>
-        <w:t>5. Change the employee's first name to Bob for the employee with the emp_no of 10023.</w:t>
+        <w:t xml:space="preserve">4. Insert 3 new employees into the </w:t>
+      </w:r>
+      <w:proofErr w:type="gramStart"/>
+      <w:r>
+        <w:rPr>
+          <w:szCs w:val="24"/>
+        </w:rPr>
+        <w:t>employees</w:t>
+      </w:r>
+      <w:proofErr w:type="gramEnd"/>
+      <w:r>
+        <w:rPr>
+          <w:szCs w:val="24"/>
+        </w:rPr>
+        <w:t xml:space="preserve"> table. There </w:t>
+      </w:r>
+      <w:proofErr w:type="spellStart"/>
+      <w:r>
+        <w:rPr>
+          <w:szCs w:val="24"/>
+        </w:rPr>
+        <w:t>emp_no</w:t>
+      </w:r>
+      <w:proofErr w:type="spellEnd"/>
+      <w:r>
+        <w:rPr>
+          <w:szCs w:val="24"/>
+        </w:rPr>
+        <w:t xml:space="preserve"> should be 100, 101, and 102. You can choose the rest of the data.</w:t>
+      </w:r>
+    </w:p>
+    <w:p>
+      <w:pPr>
+        <w:rPr>
+          <w:szCs w:val="24"/>
+        </w:rPr>
+      </w:pPr>
+      <w:r>
+        <w:rPr>
+          <w:szCs w:val="24"/>
+        </w:rPr>
+        <w:t xml:space="preserve">5. Change the employee's first name to Bob for the employee with the </w:t>
+      </w:r>
+      <w:proofErr w:type="spellStart"/>
+      <w:r>
+        <w:rPr>
+          <w:szCs w:val="24"/>
+        </w:rPr>
+        <w:t>emp_no</w:t>
+      </w:r>
+      <w:proofErr w:type="spellEnd"/>
+      <w:r>
+        <w:rPr>
+          <w:szCs w:val="24"/>
+        </w:rPr>
+        <w:t xml:space="preserve"> of 10023.</w:t>
       </w:r>
     </w:p>
     <w:p>
@@ -515,7 +621,21 @@
         <w:rPr>
           <w:szCs w:val="24"/>
         </w:rPr>
-        <w:t>7. Delete all employees who have an emp_no less than 10000</w:t>
+        <w:t xml:space="preserve">7. Delete all employees who have an </w:t>
+      </w:r>
+      <w:proofErr w:type="spellStart"/>
+      <w:r>
+        <w:rPr>
+          <w:szCs w:val="24"/>
+        </w:rPr>
+        <w:t>emp_no</w:t>
+      </w:r>
+      <w:proofErr w:type="spellEnd"/>
+      <w:r>
+        <w:rPr>
+          <w:szCs w:val="24"/>
+        </w:rPr>
+        <w:t xml:space="preserve"> less than 10000</w:t>
       </w:r>
     </w:p>
     <w:p>
@@ -529,7 +649,21 @@
           <w:szCs w:val="24"/>
         </w:rPr>
         <w:lastRenderedPageBreak/>
-        <w:t>8. Delete all employee who have an emp_no of 10048, 10099, 10234, and 20089.</w:t>
+        <w:t xml:space="preserve">8. Delete all employee who have an </w:t>
+      </w:r>
+      <w:proofErr w:type="spellStart"/>
+      <w:r>
+        <w:rPr>
+          <w:szCs w:val="24"/>
+        </w:rPr>
+        <w:t>emp_no</w:t>
+      </w:r>
+      <w:proofErr w:type="spellEnd"/>
+      <w:r>
+        <w:rPr>
+          <w:szCs w:val="24"/>
+        </w:rPr>
+        <w:t xml:space="preserve"> of 10048, 10099, 10234, and 20089.</w:t>
       </w:r>
     </w:p>
     <w:p>
@@ -578,6 +712,7 @@
       <w:r>
         <w:rPr>
           <w:b/>
+          <w:noProof/>
           <w:szCs w:val="24"/>
         </w:rPr>
         <w:drawing>
@@ -680,6 +815,7 @@
       <w:r>
         <w:rPr>
           <w:b/>
+          <w:noProof/>
           <w:szCs w:val="24"/>
         </w:rPr>
         <w:drawing>
@@ -841,6 +977,7 @@
       <w:r>
         <w:rPr>
           <w:b/>
+          <w:noProof/>
           <w:szCs w:val="24"/>
         </w:rPr>
         <w:drawing>
@@ -905,6 +1042,7 @@
       <w:r>
         <w:rPr>
           <w:b/>
+          <w:noProof/>
           <w:szCs w:val="24"/>
         </w:rPr>
         <w:lastRenderedPageBreak/>
@@ -970,6 +1108,7 @@
       <w:r>
         <w:rPr>
           <w:b/>
+          <w:noProof/>
           <w:szCs w:val="24"/>
         </w:rPr>
         <w:drawing>
@@ -1034,6 +1173,7 @@
       <w:r>
         <w:rPr>
           <w:b/>
+          <w:noProof/>
           <w:szCs w:val="24"/>
         </w:rPr>
         <w:lastRenderedPageBreak/>
@@ -1099,6 +1239,7 @@
       <w:r>
         <w:rPr>
           <w:b/>
+          <w:noProof/>
           <w:szCs w:val="24"/>
         </w:rPr>
         <w:drawing>
@@ -1163,6 +1304,7 @@
       <w:r>
         <w:rPr>
           <w:b/>
+          <w:noProof/>
           <w:szCs w:val="24"/>
         </w:rPr>
         <w:lastRenderedPageBreak/>
@@ -1228,6 +1370,7 @@
       <w:r>
         <w:rPr>
           <w:b/>
+          <w:noProof/>
           <w:szCs w:val="24"/>
         </w:rPr>
         <w:drawing>
@@ -1277,6 +1420,7 @@
       <w:r>
         <w:rPr>
           <w:b/>
+          <w:noProof/>
           <w:szCs w:val="24"/>
         </w:rPr>
         <w:lastRenderedPageBreak/>
@@ -1327,6 +1471,7 @@
       <w:r>
         <w:rPr>
           <w:b/>
+          <w:noProof/>
           <w:szCs w:val="24"/>
         </w:rPr>
         <w:drawing>
@@ -1376,6 +1521,7 @@
       <w:r>
         <w:rPr>
           <w:b/>
+          <w:noProof/>
           <w:szCs w:val="24"/>
         </w:rPr>
         <w:drawing>
@@ -1430,13 +1576,39 @@
         <w:t>URL to GitHub Repository:</w:t>
       </w:r>
     </w:p>
+    <w:p>
+      <w:pPr>
+        <w:rPr>
+          <w:b/>
+          <w:szCs w:val="24"/>
+        </w:rPr>
+      </w:pPr>
+      <w:hyperlink r:id="rId19" w:history="1">
+        <w:r>
+          <w:rPr>
+            <w:rStyle w:val="Hyperlink"/>
+            <w:b/>
+            <w:szCs w:val="24"/>
+          </w:rPr>
+          <w:t>https://github.com/allenbellinger/Homework-MySQL-Week-1</w:t>
+        </w:r>
+      </w:hyperlink>
+    </w:p>
+    <w:p>
+      <w:pPr>
+        <w:rPr>
+          <w:b/>
+          <w:szCs w:val="24"/>
+        </w:rPr>
+      </w:pPr>
+    </w:p>
     <w:sectPr>
-      <w:headerReference w:type="even" r:id="rId19"/>
-      <w:headerReference w:type="default" r:id="rId20"/>
-      <w:footerReference w:type="even" r:id="rId21"/>
-      <w:footerReference w:type="default" r:id="rId22"/>
-      <w:headerReference w:type="first" r:id="rId23"/>
-      <w:footerReference w:type="first" r:id="rId24"/>
+      <w:headerReference w:type="even" r:id="rId20"/>
+      <w:headerReference w:type="default" r:id="rId21"/>
+      <w:footerReference w:type="even" r:id="rId22"/>
+      <w:footerReference w:type="default" r:id="rId23"/>
+      <w:headerReference w:type="first" r:id="rId24"/>
+      <w:footerReference w:type="first" r:id="rId25"/>
       <w:pgSz w:w="12240" w:h="15840"/>
       <w:pgMar w:top="1440" w:right="1440" w:bottom="1440" w:left="1440" w:header="720" w:footer="720" w:gutter="0"/>
       <w:cols w:space="720"/>
@@ -2322,6 +2494,29 @@
       <w:contextualSpacing/>
     </w:pPr>
   </w:style>
+  <w:style w:type="character" w:styleId="Hyperlink">
+    <w:name w:val="Hyperlink"/>
+    <w:basedOn w:val="DefaultParagraphFont"/>
+    <w:uiPriority w:val="99"/>
+    <w:unhideWhenUsed/>
+    <w:rsid w:val="00A71B35"/>
+    <w:rPr>
+      <w:color w:val="0563C1" w:themeColor="hyperlink"/>
+      <w:u w:val="single"/>
+    </w:rPr>
+  </w:style>
+  <w:style w:type="character" w:styleId="UnresolvedMention">
+    <w:name w:val="Unresolved Mention"/>
+    <w:basedOn w:val="DefaultParagraphFont"/>
+    <w:uiPriority w:val="99"/>
+    <w:semiHidden/>
+    <w:unhideWhenUsed/>
+    <w:rsid w:val="00A71B35"/>
+    <w:rPr>
+      <w:color w:val="605E5C"/>
+      <w:shd w:val="clear" w:color="auto" w:fill="E1DFDD"/>
+    </w:rPr>
+  </w:style>
 </w:styles>
 </file>
 

</xml_diff>